<commit_message>
Adicionado 1a etapa: O projeto; e 2a etapa: A contextualização
</commit_message>
<xml_diff>
--- a/00-o_problema/O-problema.docx
+++ b/00-o_problema/O-problema.docx
@@ -6,6 +6,7 @@
       <w:pPr>
         <w:jc w:val="center"/>
         <w:rPr>
+          <w:rFonts w:ascii="Arial" w:hAnsi="Arial" w:cs="Arial"/>
           <w:b/>
           <w:bCs/>
           <w:sz w:val="28"/>
@@ -14,6 +15,7 @@
       </w:pPr>
       <w:r>
         <w:rPr>
+          <w:rFonts w:ascii="Arial" w:hAnsi="Arial" w:cs="Arial"/>
           <w:b/>
           <w:bCs/>
           <w:sz w:val="28"/>
@@ -26,19 +28,99 @@
       <w:pPr>
         <w:jc w:val="both"/>
         <w:rPr>
-          <w:sz w:val="24"/>
-          <w:szCs w:val="24"/>
-        </w:rPr>
-      </w:pPr>
-      <w:r>
-        <w:rPr>
-          <w:sz w:val="24"/>
-          <w:szCs w:val="24"/>
-        </w:rPr>
-        <w:t>Primeira entrega – O Problema</w:t>
-      </w:r>
-      <w:bookmarkStart w:id="0" w:name="_GoBack"/>
-      <w:bookmarkEnd w:id="0"/>
+          <w:rFonts w:ascii="Arial" w:hAnsi="Arial" w:cs="Arial"/>
+          <w:b/>
+          <w:bCs/>
+          <w:sz w:val="28"/>
+          <w:szCs w:val="28"/>
+        </w:rPr>
+      </w:pPr>
+    </w:p>
+    <w:p>
+      <w:pPr>
+        <w:jc w:val="both"/>
+        <w:rPr>
+          <w:rFonts w:ascii="Arial" w:hAnsi="Arial" w:cs="Arial"/>
+          <w:sz w:val="24"/>
+          <w:szCs w:val="24"/>
+        </w:rPr>
+      </w:pPr>
+      <w:r>
+        <w:rPr>
+          <w:rFonts w:ascii="Arial" w:hAnsi="Arial" w:cs="Arial"/>
+          <w:sz w:val="24"/>
+          <w:szCs w:val="24"/>
+        </w:rPr>
+        <w:t>Aluno: Fabiano do Nascimento Celestino</w:t>
+      </w:r>
+    </w:p>
+    <w:p>
+      <w:pPr>
+        <w:jc w:val="both"/>
+        <w:rPr>
+          <w:rFonts w:ascii="Arial" w:hAnsi="Arial" w:cs="Arial"/>
+          <w:sz w:val="24"/>
+          <w:szCs w:val="24"/>
+        </w:rPr>
+      </w:pPr>
+      <w:r>
+        <w:rPr>
+          <w:rFonts w:ascii="Arial" w:hAnsi="Arial" w:cs="Arial"/>
+          <w:sz w:val="24"/>
+          <w:szCs w:val="24"/>
+        </w:rPr>
+        <w:t>Matrícula: 201702159515</w:t>
+      </w:r>
+    </w:p>
+    <w:p>
+      <w:pPr>
+        <w:jc w:val="both"/>
+        <w:rPr>
+          <w:rFonts w:ascii="Arial" w:hAnsi="Arial" w:cs="Arial"/>
+          <w:sz w:val="24"/>
+          <w:szCs w:val="24"/>
+        </w:rPr>
+      </w:pPr>
+    </w:p>
+    <w:p>
+      <w:pPr>
+        <w:jc w:val="both"/>
+        <w:rPr>
+          <w:rFonts w:ascii="Arial" w:hAnsi="Arial" w:cs="Arial"/>
+          <w:b/>
+          <w:bCs/>
+          <w:sz w:val="24"/>
+          <w:szCs w:val="24"/>
+        </w:rPr>
+      </w:pPr>
+      <w:r>
+        <w:rPr>
+          <w:rFonts w:ascii="Arial" w:hAnsi="Arial" w:cs="Arial"/>
+          <w:sz w:val="24"/>
+          <w:szCs w:val="24"/>
+        </w:rPr>
+        <w:t xml:space="preserve">Primeira entrega – </w:t>
+      </w:r>
+      <w:r>
+        <w:rPr>
+          <w:rFonts w:ascii="Arial" w:hAnsi="Arial" w:cs="Arial"/>
+          <w:b/>
+          <w:bCs/>
+          <w:sz w:val="24"/>
+          <w:szCs w:val="24"/>
+        </w:rPr>
+        <w:t>O Problema</w:t>
+      </w:r>
+    </w:p>
+    <w:p>
+      <w:pPr>
+        <w:jc w:val="both"/>
+        <w:rPr>
+          <w:rFonts w:ascii="Arial" w:hAnsi="Arial" w:cs="Arial"/>
+          <w:sz w:val="24"/>
+          <w:szCs w:val="24"/>
+        </w:rPr>
+      </w:pPr>
     </w:p>
     <w:p>
       <w:pPr>
@@ -49,12 +131,14 @@
         </w:numPr>
         <w:jc w:val="both"/>
         <w:rPr>
-          <w:sz w:val="24"/>
-          <w:szCs w:val="24"/>
-        </w:rPr>
-      </w:pPr>
-      <w:r>
-        <w:rPr>
+          <w:rFonts w:ascii="Arial" w:hAnsi="Arial" w:cs="Arial"/>
+          <w:sz w:val="24"/>
+          <w:szCs w:val="24"/>
+        </w:rPr>
+      </w:pPr>
+      <w:r>
+        <w:rPr>
+          <w:rFonts w:ascii="Arial" w:hAnsi="Arial" w:cs="Arial"/>
           <w:sz w:val="24"/>
           <w:szCs w:val="24"/>
         </w:rPr>
@@ -66,31 +150,14 @@
         <w:ind w:firstLine="360"/>
         <w:jc w:val="both"/>
         <w:rPr>
-          <w:sz w:val="24"/>
-          <w:szCs w:val="24"/>
-        </w:rPr>
-      </w:pPr>
-      <w:r>
-        <w:rPr>
-          <w:color w:val="212529"/>
-          <w:sz w:val="24"/>
-          <w:szCs w:val="24"/>
-          <w:shd w:val="clear" w:color="auto" w:fill="FFFFFF"/>
-        </w:rPr>
-        <w:t>- Descreva, objetivamente, o nome do sistema.</w:t>
-      </w:r>
-    </w:p>
-    <w:p>
-      <w:pPr>
-        <w:ind w:firstLine="360"/>
-        <w:jc w:val="both"/>
-        <w:rPr>
-          <w:sz w:val="24"/>
-          <w:szCs w:val="24"/>
-        </w:rPr>
-      </w:pPr>
-      <w:r>
-        <w:rPr>
+          <w:rFonts w:ascii="Arial" w:hAnsi="Arial" w:cs="Arial"/>
+          <w:sz w:val="24"/>
+          <w:szCs w:val="24"/>
+        </w:rPr>
+      </w:pPr>
+      <w:r>
+        <w:rPr>
+          <w:rFonts w:ascii="Arial" w:hAnsi="Arial" w:cs="Arial"/>
           <w:color w:val="FF0000"/>
           <w:sz w:val="24"/>
           <w:szCs w:val="24"/>
@@ -107,12 +174,14 @@
         </w:numPr>
         <w:jc w:val="both"/>
         <w:rPr>
-          <w:sz w:val="24"/>
-          <w:szCs w:val="24"/>
-        </w:rPr>
-      </w:pPr>
-      <w:r>
-        <w:rPr>
+          <w:rFonts w:ascii="Arial" w:hAnsi="Arial" w:cs="Arial"/>
+          <w:sz w:val="24"/>
+          <w:szCs w:val="24"/>
+        </w:rPr>
+      </w:pPr>
+      <w:r>
+        <w:rPr>
+          <w:rFonts w:ascii="Arial" w:hAnsi="Arial" w:cs="Arial"/>
           <w:sz w:val="24"/>
           <w:szCs w:val="24"/>
         </w:rPr>
@@ -124,27 +193,22 @@
         <w:ind w:left="360"/>
         <w:jc w:val="both"/>
         <w:rPr>
-          <w:color w:val="212529"/>
-          <w:sz w:val="24"/>
-          <w:szCs w:val="24"/>
-          <w:shd w:val="clear" w:color="auto" w:fill="FFFFFF"/>
-        </w:rPr>
-      </w:pPr>
-      <w:r>
-        <w:rPr>
-          <w:sz w:val="24"/>
-          <w:szCs w:val="24"/>
-        </w:rPr>
-        <w:t xml:space="preserve">- </w:t>
-      </w:r>
-      <w:r>
-        <w:rPr>
-          <w:color w:val="212529"/>
-          <w:sz w:val="24"/>
-          <w:szCs w:val="24"/>
-          <w:shd w:val="clear" w:color="auto" w:fill="FFFFFF"/>
-        </w:rPr>
-        <w:t>Contextualize o uso do sistema, informando a empresa ou tipo de empresa a que se destina. Caso seja uma solução social, informe o público-alvo que fará uso do sistema.</w:t>
+          <w:rFonts w:ascii="Arial" w:hAnsi="Arial" w:cs="Arial"/>
+          <w:color w:val="FF0000"/>
+          <w:sz w:val="24"/>
+          <w:szCs w:val="24"/>
+          <w:shd w:val="clear" w:color="auto" w:fill="FFFFFF"/>
+        </w:rPr>
+      </w:pPr>
+      <w:r>
+        <w:rPr>
+          <w:rFonts w:ascii="Arial" w:hAnsi="Arial" w:cs="Arial"/>
+          <w:color w:val="FF0000"/>
+          <w:sz w:val="24"/>
+          <w:szCs w:val="24"/>
+          <w:shd w:val="clear" w:color="auto" w:fill="FFFFFF"/>
+        </w:rPr>
+        <w:t>O sistema visa auxiliar todo e qualquer usuário que possua despesas com contas de consumo, assinaturas de serviços, gastos com cartão de crédito e demais tipos de despesas, recorrentes ou esporádicas.</w:t>
       </w:r>
     </w:p>
     <w:p>
@@ -152,6 +216,7 @@
         <w:ind w:left="360"/>
         <w:jc w:val="both"/>
         <w:rPr>
+          <w:rFonts w:ascii="Arial" w:hAnsi="Arial" w:cs="Arial"/>
           <w:color w:val="212529"/>
           <w:sz w:val="24"/>
           <w:szCs w:val="24"/>
@@ -168,12 +233,14 @@
         </w:numPr>
         <w:jc w:val="both"/>
         <w:rPr>
-          <w:sz w:val="24"/>
-          <w:szCs w:val="24"/>
-        </w:rPr>
-      </w:pPr>
-      <w:r>
-        <w:rPr>
+          <w:rFonts w:ascii="Arial" w:hAnsi="Arial" w:cs="Arial"/>
+          <w:sz w:val="24"/>
+          <w:szCs w:val="24"/>
+        </w:rPr>
+      </w:pPr>
+      <w:r>
+        <w:rPr>
+          <w:rFonts w:ascii="Arial" w:hAnsi="Arial" w:cs="Arial"/>
           <w:sz w:val="24"/>
           <w:szCs w:val="24"/>
         </w:rPr>
@@ -185,27 +252,62 @@
         <w:ind w:left="360"/>
         <w:jc w:val="both"/>
         <w:rPr>
-          <w:color w:val="212529"/>
-          <w:sz w:val="24"/>
-          <w:szCs w:val="24"/>
-          <w:shd w:val="clear" w:color="auto" w:fill="FFFFFF"/>
-        </w:rPr>
-      </w:pPr>
-      <w:r>
-        <w:rPr>
-          <w:sz w:val="24"/>
-          <w:szCs w:val="24"/>
-        </w:rPr>
-        <w:t xml:space="preserve">- </w:t>
-      </w:r>
-      <w:r>
-        <w:rPr>
-          <w:color w:val="212529"/>
-          <w:sz w:val="24"/>
-          <w:szCs w:val="24"/>
-          <w:shd w:val="clear" w:color="auto" w:fill="FFFFFF"/>
-        </w:rPr>
-        <w:t>Descreva, em linhas gerais, os problemas que motivaram a sua escolha, focando nos desejos de melhorias das pessoas</w:t>
+          <w:rFonts w:ascii="Arial" w:hAnsi="Arial" w:cs="Arial"/>
+          <w:color w:val="FF0000"/>
+          <w:sz w:val="24"/>
+          <w:szCs w:val="24"/>
+          <w:shd w:val="clear" w:color="auto" w:fill="FFFFFF"/>
+        </w:rPr>
+      </w:pPr>
+      <w:r>
+        <w:rPr>
+          <w:rFonts w:ascii="Arial" w:hAnsi="Arial" w:cs="Arial"/>
+          <w:color w:val="FF0000"/>
+          <w:sz w:val="24"/>
+          <w:szCs w:val="24"/>
+          <w:shd w:val="clear" w:color="auto" w:fill="FFFFFF"/>
+        </w:rPr>
+        <w:t xml:space="preserve">Despesas </w:t>
+      </w:r>
+      <w:r>
+        <w:rPr>
+          <w:rFonts w:ascii="Arial" w:hAnsi="Arial" w:cs="Arial"/>
+          <w:color w:val="FF0000"/>
+          <w:sz w:val="24"/>
+          <w:szCs w:val="24"/>
+          <w:shd w:val="clear" w:color="auto" w:fill="FFFFFF"/>
+        </w:rPr>
+        <w:t xml:space="preserve">com assinatura de academia, mensalidade da faculdade, </w:t>
+      </w:r>
+      <w:r>
+        <w:rPr>
+          <w:rFonts w:ascii="Arial" w:hAnsi="Arial" w:cs="Arial"/>
+          <w:color w:val="FF0000"/>
+          <w:sz w:val="24"/>
+          <w:szCs w:val="24"/>
+          <w:shd w:val="clear" w:color="auto" w:fill="FFFFFF"/>
+        </w:rPr>
+        <w:t xml:space="preserve">fatura do cartão de crédito podem possuir </w:t>
+      </w:r>
+      <w:r>
+        <w:rPr>
+          <w:rFonts w:ascii="Arial" w:hAnsi="Arial" w:cs="Arial"/>
+          <w:color w:val="FF0000"/>
+          <w:sz w:val="24"/>
+          <w:szCs w:val="24"/>
+          <w:shd w:val="clear" w:color="auto" w:fill="FFFFFF"/>
+        </w:rPr>
+        <w:t>datas de vencimentos variada</w:t>
+      </w:r>
+      <w:r>
+        <w:rPr>
+          <w:rFonts w:ascii="Arial" w:hAnsi="Arial" w:cs="Arial"/>
+          <w:color w:val="FF0000"/>
+          <w:sz w:val="24"/>
+          <w:szCs w:val="24"/>
+          <w:shd w:val="clear" w:color="auto" w:fill="FFFFFF"/>
+        </w:rPr>
+        <w:t>s. O não pagamento da dívida até sua data de vencimento é passível de cobrança de multa e mora.</w:t>
       </w:r>
     </w:p>
     <w:p>
@@ -213,6 +315,7 @@
         <w:ind w:left="360"/>
         <w:jc w:val="both"/>
         <w:rPr>
+          <w:rFonts w:ascii="Arial" w:hAnsi="Arial" w:cs="Arial"/>
           <w:color w:val="212529"/>
           <w:sz w:val="24"/>
           <w:szCs w:val="24"/>
@@ -229,12 +332,14 @@
         </w:numPr>
         <w:jc w:val="both"/>
         <w:rPr>
-          <w:sz w:val="24"/>
-          <w:szCs w:val="24"/>
-        </w:rPr>
-      </w:pPr>
-      <w:r>
-        <w:rPr>
+          <w:rFonts w:ascii="Arial" w:hAnsi="Arial" w:cs="Arial"/>
+          <w:sz w:val="24"/>
+          <w:szCs w:val="24"/>
+        </w:rPr>
+      </w:pPr>
+      <w:r>
+        <w:rPr>
+          <w:rFonts w:ascii="Arial" w:hAnsi="Arial" w:cs="Arial"/>
           <w:sz w:val="24"/>
           <w:szCs w:val="24"/>
         </w:rPr>
@@ -246,48 +351,283 @@
         <w:ind w:left="360"/>
         <w:jc w:val="both"/>
         <w:rPr>
-          <w:color w:val="212529"/>
-          <w:sz w:val="24"/>
-          <w:szCs w:val="24"/>
-          <w:shd w:val="clear" w:color="auto" w:fill="FFFFFF"/>
-        </w:rPr>
-      </w:pPr>
-      <w:r>
-        <w:rPr>
-          <w:sz w:val="24"/>
-          <w:szCs w:val="24"/>
-        </w:rPr>
-        <w:t xml:space="preserve">- </w:t>
-      </w:r>
-      <w:r>
-        <w:rPr>
-          <w:color w:val="212529"/>
-          <w:sz w:val="24"/>
-          <w:szCs w:val="24"/>
-          <w:shd w:val="clear" w:color="auto" w:fill="FFFFFF"/>
-        </w:rPr>
-        <w:t>Descreva, em linhas gerais, como o sistema proposto soluciona o(s) problema(a) acima descrito(s).</w:t>
-      </w:r>
-    </w:p>
-    <w:p>
-      <w:pPr>
-        <w:ind w:left="360"/>
-        <w:jc w:val="both"/>
-        <w:rPr>
-          <w:color w:val="212529"/>
-          <w:sz w:val="24"/>
-          <w:szCs w:val="24"/>
-          <w:shd w:val="clear" w:color="auto" w:fill="FFFFFF"/>
-        </w:rPr>
-      </w:pPr>
-    </w:p>
-    <w:p>
-      <w:pPr>
-        <w:ind w:left="360"/>
-        <w:jc w:val="both"/>
-        <w:rPr>
-          <w:sz w:val="24"/>
-          <w:szCs w:val="24"/>
+          <w:rFonts w:ascii="Arial" w:hAnsi="Arial" w:cs="Arial"/>
+          <w:color w:val="FF0000"/>
+          <w:sz w:val="24"/>
+          <w:szCs w:val="24"/>
+          <w:shd w:val="clear" w:color="auto" w:fill="FFFFFF"/>
+        </w:rPr>
+      </w:pPr>
+      <w:r>
+        <w:rPr>
+          <w:rFonts w:ascii="Arial" w:hAnsi="Arial" w:cs="Arial"/>
+          <w:color w:val="FF0000"/>
+          <w:sz w:val="24"/>
+          <w:szCs w:val="24"/>
+          <w:shd w:val="clear" w:color="auto" w:fill="FFFFFF"/>
+        </w:rPr>
+        <w:t xml:space="preserve">Desenvolver um aplicativo mobile no qual o usuário registra suas despesas, informando sua data de vencimento. Ao efetuar o pagamento de uma despesa, o usuário </w:t>
+      </w:r>
+      <w:r>
+        <w:rPr>
+          <w:rFonts w:ascii="Arial" w:hAnsi="Arial" w:cs="Arial"/>
+          <w:color w:val="FF0000"/>
+          <w:sz w:val="24"/>
+          <w:szCs w:val="24"/>
+          <w:shd w:val="clear" w:color="auto" w:fill="FFFFFF"/>
+        </w:rPr>
+        <w:t>registra a ação</w:t>
+      </w:r>
+      <w:r>
+        <w:rPr>
+          <w:rFonts w:ascii="Arial" w:hAnsi="Arial" w:cs="Arial"/>
+          <w:color w:val="FF0000"/>
+          <w:sz w:val="24"/>
+          <w:szCs w:val="24"/>
+          <w:shd w:val="clear" w:color="auto" w:fill="FFFFFF"/>
+        </w:rPr>
+        <w:t xml:space="preserve"> no aplicativo. As despesas dentro</w:t>
+      </w:r>
+      <w:r>
+        <w:rPr>
+          <w:rFonts w:ascii="Arial" w:hAnsi="Arial" w:cs="Arial"/>
+          <w:color w:val="FF0000"/>
+          <w:sz w:val="24"/>
+          <w:szCs w:val="24"/>
+          <w:shd w:val="clear" w:color="auto" w:fill="FFFFFF"/>
+        </w:rPr>
+        <w:t xml:space="preserve"> da</w:t>
+      </w:r>
+      <w:r>
+        <w:rPr>
+          <w:rFonts w:ascii="Arial" w:hAnsi="Arial" w:cs="Arial"/>
+          <w:color w:val="FF0000"/>
+          <w:sz w:val="24"/>
+          <w:szCs w:val="24"/>
+          <w:shd w:val="clear" w:color="auto" w:fill="FFFFFF"/>
+        </w:rPr>
+        <w:t xml:space="preserve"> data de vencimento, vencidas ou </w:t>
+      </w:r>
+      <w:r>
+        <w:rPr>
+          <w:rFonts w:ascii="Arial" w:hAnsi="Arial" w:cs="Arial"/>
+          <w:color w:val="FF0000"/>
+          <w:sz w:val="24"/>
+          <w:szCs w:val="24"/>
+          <w:shd w:val="clear" w:color="auto" w:fill="FFFFFF"/>
+        </w:rPr>
+        <w:t>com pagamento já efetuado possuem</w:t>
+      </w:r>
+      <w:r>
+        <w:rPr>
+          <w:rFonts w:ascii="Arial" w:hAnsi="Arial" w:cs="Arial"/>
+          <w:color w:val="FF0000"/>
+          <w:sz w:val="24"/>
+          <w:szCs w:val="24"/>
+          <w:shd w:val="clear" w:color="auto" w:fill="FFFFFF"/>
+        </w:rPr>
+        <w:t xml:space="preserve"> identifica</w:t>
+      </w:r>
+      <w:r>
+        <w:rPr>
+          <w:rFonts w:ascii="Arial" w:hAnsi="Arial" w:cs="Arial"/>
+          <w:color w:val="FF0000"/>
+          <w:sz w:val="24"/>
+          <w:szCs w:val="24"/>
+          <w:shd w:val="clear" w:color="auto" w:fill="FFFFFF"/>
+        </w:rPr>
+        <w:t xml:space="preserve">ção </w:t>
+      </w:r>
+      <w:r>
+        <w:rPr>
+          <w:rFonts w:ascii="Arial" w:hAnsi="Arial" w:cs="Arial"/>
+          <w:color w:val="FF0000"/>
+          <w:sz w:val="24"/>
+          <w:szCs w:val="24"/>
+          <w:shd w:val="clear" w:color="auto" w:fill="FFFFFF"/>
+        </w:rPr>
+        <w:t>visua</w:t>
+      </w:r>
+      <w:r>
+        <w:rPr>
+          <w:rFonts w:ascii="Arial" w:hAnsi="Arial" w:cs="Arial"/>
+          <w:color w:val="FF0000"/>
+          <w:sz w:val="24"/>
+          <w:szCs w:val="24"/>
+          <w:shd w:val="clear" w:color="auto" w:fill="FFFFFF"/>
+        </w:rPr>
+        <w:t>l diferentes</w:t>
+      </w:r>
+      <w:r>
+        <w:rPr>
+          <w:rFonts w:ascii="Arial" w:hAnsi="Arial" w:cs="Arial"/>
+          <w:color w:val="FF0000"/>
+          <w:sz w:val="24"/>
+          <w:szCs w:val="24"/>
+          <w:shd w:val="clear" w:color="auto" w:fill="FFFFFF"/>
+        </w:rPr>
+        <w:t>.</w:t>
+      </w:r>
+      <w:r>
+        <w:rPr>
+          <w:rFonts w:ascii="Arial" w:hAnsi="Arial" w:cs="Arial"/>
+          <w:color w:val="FF0000"/>
+          <w:sz w:val="24"/>
+          <w:szCs w:val="24"/>
+          <w:shd w:val="clear" w:color="auto" w:fill="FFFFFF"/>
+        </w:rPr>
+        <w:t xml:space="preserve"> Quando a data de vencimento de uma despesa encontra-se próxima, o usuário será informado através de uma notificação em seu dispositivo móvel ou por e-mail.</w:t>
+      </w:r>
+    </w:p>
+    <w:p>
+      <w:pPr>
+        <w:rPr>
+          <w:rFonts w:ascii="Arial" w:hAnsi="Arial" w:cs="Arial"/>
+          <w:color w:val="FF0000"/>
+          <w:sz w:val="24"/>
+          <w:szCs w:val="24"/>
+          <w:shd w:val="clear" w:color="auto" w:fill="FFFFFF"/>
+        </w:rPr>
+      </w:pPr>
+      <w:r>
+        <w:rPr>
+          <w:rFonts w:ascii="Arial" w:hAnsi="Arial" w:cs="Arial"/>
+          <w:color w:val="FF0000"/>
+          <w:sz w:val="24"/>
+          <w:szCs w:val="24"/>
+          <w:shd w:val="clear" w:color="auto" w:fill="FFFFFF"/>
+        </w:rPr>
+        <w:br w:type="page"/>
+      </w:r>
+    </w:p>
+    <w:p>
+      <w:pPr>
+        <w:jc w:val="both"/>
+        <w:rPr>
+          <w:rFonts w:ascii="Arial" w:hAnsi="Arial" w:cs="Arial"/>
+          <w:b/>
+          <w:bCs/>
+          <w:sz w:val="24"/>
+          <w:szCs w:val="24"/>
+        </w:rPr>
+      </w:pPr>
+      <w:r>
+        <w:rPr>
+          <w:rFonts w:ascii="Arial" w:hAnsi="Arial" w:cs="Arial"/>
+          <w:sz w:val="24"/>
+          <w:szCs w:val="24"/>
+        </w:rPr>
+        <w:lastRenderedPageBreak/>
+        <w:t xml:space="preserve">Segunda </w:t>
+      </w:r>
+      <w:r>
+        <w:rPr>
+          <w:rFonts w:ascii="Arial" w:hAnsi="Arial" w:cs="Arial"/>
+          <w:sz w:val="24"/>
+          <w:szCs w:val="24"/>
+        </w:rPr>
+        <w:t xml:space="preserve">entrega – </w:t>
+      </w:r>
+      <w:r>
+        <w:rPr>
+          <w:rFonts w:ascii="Arial" w:hAnsi="Arial" w:cs="Arial"/>
+          <w:b/>
+          <w:bCs/>
+          <w:sz w:val="24"/>
+          <w:szCs w:val="24"/>
+        </w:rPr>
+        <w:t>A contextualização</w:t>
+      </w:r>
+    </w:p>
+    <w:p>
+      <w:pPr>
+        <w:jc w:val="both"/>
+        <w:rPr>
+          <w:rFonts w:ascii="Arial" w:hAnsi="Arial" w:cs="Arial"/>
+          <w:b/>
+          <w:bCs/>
+          <w:sz w:val="24"/>
+          <w:szCs w:val="24"/>
+        </w:rPr>
+      </w:pPr>
+      <w:bookmarkStart w:id="0" w:name="_GoBack"/>
+    </w:p>
+    <w:p>
+      <w:pPr>
+        <w:pStyle w:val="PargrafodaLista"/>
+        <w:numPr>
+          <w:ilvl w:val="0"/>
+          <w:numId w:val="3"/>
+        </w:numPr>
+        <w:jc w:val="both"/>
+        <w:rPr>
+          <w:rFonts w:ascii="Arial" w:hAnsi="Arial" w:cs="Arial"/>
+          <w:b/>
+          <w:bCs/>
+          <w:sz w:val="24"/>
+          <w:szCs w:val="24"/>
+        </w:rPr>
+      </w:pPr>
+      <w:r>
+        <w:rPr>
+          <w:rFonts w:ascii="Arial" w:hAnsi="Arial" w:cs="Arial"/>
+          <w:b/>
+          <w:bCs/>
+          <w:sz w:val="24"/>
+          <w:szCs w:val="24"/>
+        </w:rPr>
+        <w:t>Beneficiários</w:t>
+      </w:r>
+    </w:p>
+    <w:p>
+      <w:pPr>
+        <w:jc w:val="both"/>
+        <w:rPr>
+          <w:rFonts w:ascii="Arial" w:hAnsi="Arial" w:cs="Arial"/>
+          <w:b/>
+          <w:bCs/>
+          <w:sz w:val="24"/>
+          <w:szCs w:val="24"/>
+        </w:rPr>
+      </w:pPr>
+    </w:p>
+    <w:p>
+      <w:pPr>
+        <w:pStyle w:val="PargrafodaLista"/>
+        <w:numPr>
+          <w:ilvl w:val="0"/>
+          <w:numId w:val="3"/>
+        </w:numPr>
+        <w:jc w:val="both"/>
+        <w:rPr>
+          <w:rFonts w:ascii="Arial" w:hAnsi="Arial" w:cs="Arial"/>
+          <w:b/>
+          <w:bCs/>
+          <w:sz w:val="24"/>
+          <w:szCs w:val="24"/>
+        </w:rPr>
+      </w:pPr>
+      <w:r>
+        <w:rPr>
+          <w:rFonts w:ascii="Arial" w:hAnsi="Arial" w:cs="Arial"/>
+          <w:b/>
+          <w:bCs/>
+          <w:sz w:val="24"/>
+          <w:szCs w:val="24"/>
+        </w:rPr>
+        <w:t>Quanti</w:t>
+      </w:r>
+    </w:p>
+    <w:bookmarkEnd w:id="0"/>
+    <w:p>
+      <w:pPr>
+        <w:jc w:val="both"/>
+        <w:rPr>
+          <w:rFonts w:ascii="Arial" w:hAnsi="Arial" w:cs="Arial"/>
+          <w:color w:val="FF0000"/>
+          <w:sz w:val="24"/>
+          <w:szCs w:val="24"/>
+          <w:shd w:val="clear" w:color="auto" w:fill="FFFFFF"/>
         </w:rPr>
       </w:pPr>
     </w:p>
@@ -304,9 +644,9 @@
 <file path=word/numbering.xml><?xml version="1.0" encoding="utf-8"?>
 <w:numbering xmlns:wpc="http://schemas.microsoft.com/office/word/2010/wordprocessingCanvas" xmlns:cx="http://schemas.microsoft.com/office/drawing/2014/chartex" xmlns:cx1="http://schemas.microsoft.com/office/drawing/2015/9/8/chartex" xmlns:cx2="http://schemas.microsoft.com/office/drawing/2015/10/21/chartex" xmlns:cx3="http://schemas.microsoft.com/office/drawing/2016/5/9/chartex" xmlns:cx4="http://schemas.microsoft.com/office/drawing/2016/5/10/chartex" xmlns:cx5="http://schemas.microsoft.com/office/drawing/2016/5/11/chartex" xmlns:cx6="http://schemas.microsoft.com/office/drawing/2016/5/12/chartex" xmlns:cx7="http://schemas.microsoft.com/office/drawing/2016/5/13/chartex" xmlns:cx8="http://schemas.microsoft.com/office/drawing/2016/5/14/chartex" xmlns:mc="http://schemas.openxmlformats.org/markup-compatibility/2006" xmlns:aink="http://schemas.microsoft.com/office/drawing/2016/ink" xmlns:am3d="http://schemas.microsoft.com/office/drawing/2017/model3d" xmlns:o="urn:schemas-microsoft-com:office:office" xmlns:r="http://schemas.openxmlformats.org/officeDocument/2006/relationships" xmlns:m="http://schemas.openxmlformats.org/officeDocument/2006/math" xmlns:v="urn:schemas-microsoft-com:vml" xmlns:wp14="http://schemas.microsoft.com/office/word/2010/wordprocessingDrawing" xmlns:wp="http://schemas.openxmlformats.org/drawingml/2006/wordprocessingDrawing" xmlns:w10="urn:schemas-microsoft-com:office:word" xmlns:w="http://schemas.openxmlformats.org/wordprocessingml/2006/main" xmlns:w14="http://schemas.microsoft.com/office/word/2010/wordml" xmlns:w15="http://schemas.microsoft.com/office/word/2012/wordml" xmlns:w16cid="http://schemas.microsoft.com/office/word/2016/wordml/cid" xmlns:w16se="http://schemas.microsoft.com/office/word/2015/wordml/symex" xmlns:wpg="http://schemas.microsoft.com/office/word/2010/wordprocessingGroup" xmlns:wpi="http://schemas.microsoft.com/office/word/2010/wordprocessingInk" xmlns:wne="http://schemas.microsoft.com/office/word/2006/wordml" xmlns:wps="http://schemas.microsoft.com/office/word/2010/wordprocessingShape" mc:Ignorable="w14 w15 w16se w16cid wp14">
   <w:abstractNum w:abstractNumId="0" w15:restartNumberingAfterBreak="0">
-    <w:nsid w:val="40AB169A"/>
+    <w:nsid w:val="01EE3F60"/>
     <w:multiLevelType w:val="hybridMultilevel"/>
-    <w:tmpl w:val="655E5D6C"/>
+    <w:tmpl w:val="B862318C"/>
     <w:lvl w:ilvl="0" w:tplc="0416000F">
       <w:start w:val="1"/>
       <w:numFmt w:val="decimal"/>
@@ -390,6 +730,92 @@
     </w:lvl>
   </w:abstractNum>
   <w:abstractNum w:abstractNumId="1" w15:restartNumberingAfterBreak="0">
+    <w:nsid w:val="40AB169A"/>
+    <w:multiLevelType w:val="hybridMultilevel"/>
+    <w:tmpl w:val="E946C5EE"/>
+    <w:lvl w:ilvl="0" w:tplc="0416000F">
+      <w:start w:val="1"/>
+      <w:numFmt w:val="decimal"/>
+      <w:lvlText w:val="%1."/>
+      <w:lvlJc w:val="left"/>
+      <w:pPr>
+        <w:ind w:left="720" w:hanging="360"/>
+      </w:pPr>
+    </w:lvl>
+    <w:lvl w:ilvl="1" w:tplc="04160019" w:tentative="1">
+      <w:start w:val="1"/>
+      <w:numFmt w:val="lowerLetter"/>
+      <w:lvlText w:val="%2."/>
+      <w:lvlJc w:val="left"/>
+      <w:pPr>
+        <w:ind w:left="1440" w:hanging="360"/>
+      </w:pPr>
+    </w:lvl>
+    <w:lvl w:ilvl="2" w:tplc="0416001B" w:tentative="1">
+      <w:start w:val="1"/>
+      <w:numFmt w:val="lowerRoman"/>
+      <w:lvlText w:val="%3."/>
+      <w:lvlJc w:val="right"/>
+      <w:pPr>
+        <w:ind w:left="2160" w:hanging="180"/>
+      </w:pPr>
+    </w:lvl>
+    <w:lvl w:ilvl="3" w:tplc="0416000F" w:tentative="1">
+      <w:start w:val="1"/>
+      <w:numFmt w:val="decimal"/>
+      <w:lvlText w:val="%4."/>
+      <w:lvlJc w:val="left"/>
+      <w:pPr>
+        <w:ind w:left="2880" w:hanging="360"/>
+      </w:pPr>
+    </w:lvl>
+    <w:lvl w:ilvl="4" w:tplc="04160019" w:tentative="1">
+      <w:start w:val="1"/>
+      <w:numFmt w:val="lowerLetter"/>
+      <w:lvlText w:val="%5."/>
+      <w:lvlJc w:val="left"/>
+      <w:pPr>
+        <w:ind w:left="3600" w:hanging="360"/>
+      </w:pPr>
+    </w:lvl>
+    <w:lvl w:ilvl="5" w:tplc="0416001B" w:tentative="1">
+      <w:start w:val="1"/>
+      <w:numFmt w:val="lowerRoman"/>
+      <w:lvlText w:val="%6."/>
+      <w:lvlJc w:val="right"/>
+      <w:pPr>
+        <w:ind w:left="4320" w:hanging="180"/>
+      </w:pPr>
+    </w:lvl>
+    <w:lvl w:ilvl="6" w:tplc="0416000F" w:tentative="1">
+      <w:start w:val="1"/>
+      <w:numFmt w:val="decimal"/>
+      <w:lvlText w:val="%7."/>
+      <w:lvlJc w:val="left"/>
+      <w:pPr>
+        <w:ind w:left="5040" w:hanging="360"/>
+      </w:pPr>
+    </w:lvl>
+    <w:lvl w:ilvl="7" w:tplc="04160019" w:tentative="1">
+      <w:start w:val="1"/>
+      <w:numFmt w:val="lowerLetter"/>
+      <w:lvlText w:val="%8."/>
+      <w:lvlJc w:val="left"/>
+      <w:pPr>
+        <w:ind w:left="5760" w:hanging="360"/>
+      </w:pPr>
+    </w:lvl>
+    <w:lvl w:ilvl="8" w:tplc="0416001B" w:tentative="1">
+      <w:start w:val="1"/>
+      <w:numFmt w:val="lowerRoman"/>
+      <w:lvlText w:val="%9."/>
+      <w:lvlJc w:val="right"/>
+      <w:pPr>
+        <w:ind w:left="6480" w:hanging="180"/>
+      </w:pPr>
+    </w:lvl>
+  </w:abstractNum>
+  <w:abstractNum w:abstractNumId="2" w15:restartNumberingAfterBreak="0">
     <w:nsid w:val="534678C1"/>
     <w:multiLevelType w:val="hybridMultilevel"/>
     <w:tmpl w:val="BF46835E"/>
@@ -503,9 +929,12 @@
     </w:lvl>
   </w:abstractNum>
   <w:num w:numId="1">
+    <w:abstractNumId w:val="2"/>
+  </w:num>
+  <w:num w:numId="2">
     <w:abstractNumId w:val="1"/>
   </w:num>
-  <w:num w:numId="2">
+  <w:num w:numId="3">
     <w:abstractNumId w:val="0"/>
   </w:num>
 </w:numbering>
@@ -1252,7 +1681,7 @@
 </file>
 
 <file path=customXml/itemProps1.xml><?xml version="1.0" encoding="utf-8"?>
-<ds:datastoreItem xmlns:ds="http://schemas.openxmlformats.org/officeDocument/2006/customXml" ds:itemID="{41C2FF92-4A1D-4107-B11C-0E9EEDAB493F}">
+<ds:datastoreItem xmlns:ds="http://schemas.openxmlformats.org/officeDocument/2006/customXml" ds:itemID="{3C820D47-A63C-44D6-8819-62B5944C93C8}">
   <ds:schemaRefs>
     <ds:schemaRef ds:uri="http://schemas.openxmlformats.org/officeDocument/2006/bibliography"/>
   </ds:schemaRefs>

</xml_diff>